<commit_message>
Update Doc for java8
</commit_message>
<xml_diff>
--- a/src/javaeightfeatures/Java8.docx
+++ b/src/javaeightfeatures/Java8.docx
@@ -14,46 +14,1669 @@
       <w:pPr>
         <w:pStyle w:val="Heading1"/>
         <w:rPr>
-          <w:rFonts w:eastAsia="Times New Roman"/>
-        </w:rPr>
-      </w:pPr>
-      <w:r>
-        <w:rPr>
-          <w:rFonts w:eastAsia="Times New Roman"/>
-        </w:rPr>
-        <w:t>Reference:</w:t>
-      </w:r>
-    </w:p>
-    <w:p>
-      <w:hyperlink r:id="rId5" w:history="1">
-        <w:r>
-          <w:rPr>
-            <w:rStyle w:val="Hyperlink"/>
-          </w:rPr>
-          <w:t>https://www.journaldev.com/2389/java-8-features-with-examples</w:t>
-        </w:r>
-      </w:hyperlink>
-    </w:p>
-    <w:p>
-      <w:hyperlink r:id="rId6" w:history="1">
-        <w:r>
-          <w:rPr>
-            <w:rStyle w:val="Hyperlink"/>
-          </w:rPr>
-          <w:t>https://www.javatpoint.com/java-8-features</w:t>
-        </w:r>
-      </w:hyperlink>
-    </w:p>
-    <w:p>
-      <w:hyperlink r:id="rId7" w:history="1">
-        <w:r>
-          <w:rPr>
-            <w:rStyle w:val="Hyperlink"/>
-            <w:rFonts w:eastAsia="Times New Roman"/>
-          </w:rPr>
-          <w:t>https://dzone.com/articles/java-lambda-expressions-basics</w:t>
-        </w:r>
-      </w:hyperlink>
+          <w:rStyle w:val="BookTitle"/>
+        </w:rPr>
+      </w:pPr>
+      <w:r>
+        <w:rPr>
+          <w:rStyle w:val="BookTitle"/>
+        </w:rPr>
+        <w:t>Java-8-new-features</w:t>
+      </w:r>
+    </w:p>
+    <w:p/>
+    <w:p>
+      <w:pPr>
+        <w:pStyle w:val="Heading2"/>
+        <w:rPr>
+          <w:rStyle w:val="Strong"/>
+          <w:rFonts w:ascii="raleway" w:hAnsi="raleway"/>
+          <w:b w:val="0"/>
+          <w:bCs w:val="0"/>
+          <w:color w:val="333333"/>
+          <w:sz w:val="44"/>
+          <w:szCs w:val="44"/>
+        </w:rPr>
+      </w:pPr>
+      <w:proofErr w:type="spellStart"/>
+      <w:proofErr w:type="gramStart"/>
+      <w:r>
+        <w:rPr>
+          <w:rStyle w:val="Strong"/>
+          <w:rFonts w:ascii="raleway" w:hAnsi="raleway"/>
+          <w:b w:val="0"/>
+          <w:bCs w:val="0"/>
+          <w:color w:val="333333"/>
+          <w:sz w:val="44"/>
+          <w:szCs w:val="44"/>
+        </w:rPr>
+        <w:t>forEach</w:t>
+      </w:r>
+      <w:proofErr w:type="spellEnd"/>
+      <w:r>
+        <w:rPr>
+          <w:rStyle w:val="Strong"/>
+          <w:rFonts w:ascii="raleway" w:hAnsi="raleway"/>
+          <w:b w:val="0"/>
+          <w:bCs w:val="0"/>
+          <w:color w:val="333333"/>
+          <w:sz w:val="44"/>
+          <w:szCs w:val="44"/>
+        </w:rPr>
+        <w:t>(</w:t>
+      </w:r>
+      <w:proofErr w:type="gramEnd"/>
+      <w:r>
+        <w:rPr>
+          <w:rStyle w:val="Strong"/>
+          <w:rFonts w:ascii="raleway" w:hAnsi="raleway"/>
+          <w:b w:val="0"/>
+          <w:bCs w:val="0"/>
+          <w:color w:val="333333"/>
+          <w:sz w:val="44"/>
+          <w:szCs w:val="44"/>
+        </w:rPr>
+        <w:t xml:space="preserve">) method in </w:t>
+      </w:r>
+      <w:proofErr w:type="spellStart"/>
+      <w:r>
+        <w:rPr>
+          <w:rStyle w:val="Strong"/>
+          <w:rFonts w:ascii="raleway" w:hAnsi="raleway"/>
+          <w:b w:val="0"/>
+          <w:bCs w:val="0"/>
+          <w:color w:val="333333"/>
+          <w:sz w:val="44"/>
+          <w:szCs w:val="44"/>
+        </w:rPr>
+        <w:t>Iterable</w:t>
+      </w:r>
+      <w:proofErr w:type="spellEnd"/>
+      <w:r>
+        <w:rPr>
+          <w:rStyle w:val="Strong"/>
+          <w:rFonts w:ascii="raleway" w:hAnsi="raleway"/>
+          <w:b w:val="0"/>
+          <w:bCs w:val="0"/>
+          <w:color w:val="333333"/>
+          <w:sz w:val="44"/>
+          <w:szCs w:val="44"/>
+        </w:rPr>
+        <w:t xml:space="preserve"> interface.</w:t>
+      </w:r>
+    </w:p>
+    <w:p/>
+    <w:p>
+      <w:pPr>
+        <w:pStyle w:val="Heading2"/>
+        <w:rPr>
+          <w:rStyle w:val="Strong"/>
+        </w:rPr>
+      </w:pPr>
+      <w:r>
+        <w:rPr>
+          <w:rStyle w:val="Strong"/>
+          <w:rFonts w:ascii="raleway" w:hAnsi="raleway"/>
+          <w:b w:val="0"/>
+          <w:bCs w:val="0"/>
+          <w:color w:val="333333"/>
+          <w:sz w:val="44"/>
+          <w:szCs w:val="44"/>
+        </w:rPr>
+        <w:t>Interface Default and Static Methods</w:t>
+      </w:r>
+    </w:p>
+    <w:p>
+      <w:pPr>
+        <w:pStyle w:val="NormalWeb"/>
+        <w:shd w:val="clear" w:color="auto" w:fill="FFFFFF"/>
+        <w:spacing w:before="0" w:beforeAutospacing="0" w:after="150" w:afterAutospacing="0"/>
+        <w:rPr>
+          <w:rFonts w:ascii="raleway" w:hAnsi="raleway"/>
+          <w:color w:val="535353"/>
+          <w:sz w:val="27"/>
+          <w:szCs w:val="27"/>
+        </w:rPr>
+      </w:pPr>
+      <w:r>
+        <w:rPr>
+          <w:rFonts w:ascii="raleway" w:hAnsi="raleway"/>
+          <w:color w:val="535353"/>
+          <w:sz w:val="27"/>
+          <w:szCs w:val="27"/>
+        </w:rPr>
+        <w:t>Before Java 8, interfaces could have only public abstract methods. It was not possible to add new functionality to the existing interface without forcing all implementing classes to create an implementation of the new methods, nor it was possible to create interface methods with an implementation.</w:t>
+      </w:r>
+    </w:p>
+    <w:p>
+      <w:pPr>
+        <w:pStyle w:val="NormalWeb"/>
+        <w:shd w:val="clear" w:color="auto" w:fill="FFFFFF"/>
+        <w:spacing w:before="0" w:beforeAutospacing="0" w:after="150" w:afterAutospacing="0"/>
+        <w:rPr>
+          <w:rFonts w:ascii="raleway" w:hAnsi="raleway"/>
+          <w:color w:val="535353"/>
+          <w:sz w:val="27"/>
+          <w:szCs w:val="27"/>
+        </w:rPr>
+      </w:pPr>
+      <w:r>
+        <w:rPr>
+          <w:rFonts w:ascii="raleway" w:hAnsi="raleway"/>
+          <w:color w:val="535353"/>
+          <w:sz w:val="27"/>
+          <w:szCs w:val="27"/>
+        </w:rPr>
+        <w:t>Starting with Java 8, interfaces can have </w:t>
+      </w:r>
+      <w:r>
+        <w:rPr>
+          <w:rStyle w:val="Strong"/>
+          <w:rFonts w:ascii="raleway" w:hAnsi="raleway"/>
+          <w:i/>
+          <w:iCs/>
+          <w:color w:val="535353"/>
+          <w:sz w:val="27"/>
+          <w:szCs w:val="27"/>
+        </w:rPr>
+        <w:t>static</w:t>
+      </w:r>
+      <w:r>
+        <w:rPr>
+          <w:rFonts w:ascii="raleway" w:hAnsi="raleway"/>
+          <w:color w:val="535353"/>
+          <w:sz w:val="27"/>
+          <w:szCs w:val="27"/>
+        </w:rPr>
+        <w:t> and </w:t>
+      </w:r>
+      <w:r>
+        <w:rPr>
+          <w:rStyle w:val="Emphasis"/>
+          <w:rFonts w:ascii="raleway" w:hAnsi="raleway"/>
+          <w:b/>
+          <w:bCs/>
+          <w:color w:val="535353"/>
+          <w:sz w:val="27"/>
+          <w:szCs w:val="27"/>
+        </w:rPr>
+        <w:t>default</w:t>
+      </w:r>
+      <w:r>
+        <w:rPr>
+          <w:rFonts w:ascii="raleway" w:hAnsi="raleway"/>
+          <w:color w:val="535353"/>
+          <w:sz w:val="27"/>
+          <w:szCs w:val="27"/>
+        </w:rPr>
+        <w:t> methods that, despite being declared in an interface, have a defined behavior.</w:t>
+      </w:r>
+    </w:p>
+    <w:p>
+      <w:pPr>
+        <w:shd w:val="clear" w:color="auto" w:fill="FFFFFF"/>
+        <w:spacing w:before="504" w:after="312" w:line="240" w:lineRule="auto"/>
+        <w:outlineLvl w:val="2"/>
+        <w:rPr>
+          <w:rFonts w:ascii="raleway" w:eastAsia="Times New Roman" w:hAnsi="raleway" w:cs="Times New Roman"/>
+          <w:b/>
+          <w:bCs/>
+          <w:color w:val="333333"/>
+          <w:sz w:val="36"/>
+          <w:szCs w:val="36"/>
+        </w:rPr>
+      </w:pPr>
+      <w:r>
+        <w:rPr>
+          <w:rFonts w:ascii="raleway" w:eastAsia="Times New Roman" w:hAnsi="raleway" w:cs="Times New Roman"/>
+          <w:b/>
+          <w:bCs/>
+          <w:color w:val="333333"/>
+          <w:sz w:val="36"/>
+          <w:szCs w:val="36"/>
+        </w:rPr>
+        <w:t>2.1. Static Method</w:t>
+      </w:r>
+    </w:p>
+    <w:p>
+      <w:pPr>
+        <w:shd w:val="clear" w:color="auto" w:fill="FFFFFF"/>
+        <w:spacing w:after="150" w:line="240" w:lineRule="auto"/>
+        <w:rPr>
+          <w:rFonts w:ascii="raleway" w:eastAsia="Times New Roman" w:hAnsi="raleway" w:cs="Times New Roman"/>
+          <w:color w:val="535353"/>
+          <w:sz w:val="27"/>
+          <w:szCs w:val="27"/>
+        </w:rPr>
+      </w:pPr>
+      <w:r>
+        <w:rPr>
+          <w:rFonts w:ascii="raleway" w:eastAsia="Times New Roman" w:hAnsi="raleway" w:cs="Times New Roman"/>
+          <w:color w:val="535353"/>
+          <w:sz w:val="27"/>
+          <w:szCs w:val="27"/>
+        </w:rPr>
+        <w:t>Consider the following method of the interface (let’s call this interface </w:t>
+      </w:r>
+      <w:r>
+        <w:rPr>
+          <w:rFonts w:ascii="raleway" w:eastAsia="Times New Roman" w:hAnsi="raleway" w:cs="Times New Roman"/>
+          <w:i/>
+          <w:iCs/>
+          <w:color w:val="535353"/>
+          <w:sz w:val="27"/>
+          <w:szCs w:val="27"/>
+        </w:rPr>
+        <w:t>Vehicle</w:t>
+      </w:r>
+      <w:r>
+        <w:rPr>
+          <w:rFonts w:ascii="raleway" w:eastAsia="Times New Roman" w:hAnsi="raleway" w:cs="Times New Roman"/>
+          <w:color w:val="535353"/>
+          <w:sz w:val="27"/>
+          <w:szCs w:val="27"/>
+        </w:rPr>
+        <w:t>):</w:t>
+      </w:r>
+    </w:p>
+    <w:tbl>
+      <w:tblPr>
+        <w:tblW w:w="12630" w:type="dxa"/>
+        <w:tblCellSpacing w:w="0" w:type="dxa"/>
+        <w:tblCellMar>
+          <w:left w:w="0" w:type="dxa"/>
+          <w:right w:w="0" w:type="dxa"/>
+        </w:tblCellMar>
+        <w:tblLook w:val="04A0" w:firstRow="1" w:lastRow="0" w:firstColumn="1" w:lastColumn="0" w:noHBand="0" w:noVBand="1"/>
+      </w:tblPr>
+      <w:tblGrid>
+        <w:gridCol w:w="495"/>
+        <w:gridCol w:w="12135"/>
+      </w:tblGrid>
+      <w:tr>
+        <w:trPr>
+          <w:tblCellSpacing w:w="0" w:type="dxa"/>
+        </w:trPr>
+        <w:tc>
+          <w:tcPr>
+            <w:tcW w:w="0" w:type="auto"/>
+            <w:vAlign w:val="center"/>
+            <w:hideMark/>
+          </w:tcPr>
+          <w:p>
+            <w:pPr>
+              <w:spacing w:after="0" w:line="240" w:lineRule="auto"/>
+              <w:rPr>
+                <w:rFonts w:ascii="Times New Roman" w:eastAsia="Times New Roman" w:hAnsi="Times New Roman" w:cs="Times New Roman"/>
+                <w:sz w:val="24"/>
+                <w:szCs w:val="24"/>
+              </w:rPr>
+            </w:pPr>
+            <w:r>
+              <w:rPr>
+                <w:rFonts w:ascii="Times New Roman" w:eastAsia="Times New Roman" w:hAnsi="Times New Roman" w:cs="Times New Roman"/>
+                <w:sz w:val="24"/>
+                <w:szCs w:val="24"/>
+              </w:rPr>
+              <w:t>1</w:t>
+            </w:r>
+          </w:p>
+          <w:p>
+            <w:pPr>
+              <w:spacing w:after="0" w:line="240" w:lineRule="auto"/>
+              <w:rPr>
+                <w:rFonts w:ascii="Times New Roman" w:eastAsia="Times New Roman" w:hAnsi="Times New Roman" w:cs="Times New Roman"/>
+                <w:sz w:val="24"/>
+                <w:szCs w:val="24"/>
+              </w:rPr>
+            </w:pPr>
+            <w:r>
+              <w:rPr>
+                <w:rFonts w:ascii="Times New Roman" w:eastAsia="Times New Roman" w:hAnsi="Times New Roman" w:cs="Times New Roman"/>
+                <w:sz w:val="24"/>
+                <w:szCs w:val="24"/>
+              </w:rPr>
+              <w:t>2</w:t>
+            </w:r>
+          </w:p>
+          <w:p>
+            <w:pPr>
+              <w:spacing w:after="0" w:line="240" w:lineRule="auto"/>
+              <w:rPr>
+                <w:rFonts w:ascii="Times New Roman" w:eastAsia="Times New Roman" w:hAnsi="Times New Roman" w:cs="Times New Roman"/>
+                <w:sz w:val="24"/>
+                <w:szCs w:val="24"/>
+              </w:rPr>
+            </w:pPr>
+            <w:r>
+              <w:rPr>
+                <w:rFonts w:ascii="Times New Roman" w:eastAsia="Times New Roman" w:hAnsi="Times New Roman" w:cs="Times New Roman"/>
+                <w:sz w:val="24"/>
+                <w:szCs w:val="24"/>
+              </w:rPr>
+              <w:t>3</w:t>
+            </w:r>
+          </w:p>
+        </w:tc>
+        <w:tc>
+          <w:tcPr>
+            <w:tcW w:w="12135" w:type="dxa"/>
+            <w:vAlign w:val="center"/>
+            <w:hideMark/>
+          </w:tcPr>
+          <w:p>
+            <w:pPr>
+              <w:spacing w:after="0" w:line="240" w:lineRule="auto"/>
+              <w:rPr>
+                <w:rFonts w:ascii="Times New Roman" w:eastAsia="Times New Roman" w:hAnsi="Times New Roman" w:cs="Times New Roman"/>
+                <w:sz w:val="24"/>
+                <w:szCs w:val="24"/>
+              </w:rPr>
+            </w:pPr>
+            <w:r>
+              <w:rPr>
+                <w:rFonts w:ascii="Courier New" w:eastAsia="Times New Roman" w:hAnsi="Courier New" w:cs="Courier New"/>
+                <w:sz w:val="20"/>
+                <w:szCs w:val="20"/>
+              </w:rPr>
+              <w:t>static</w:t>
+            </w:r>
+            <w:r>
+              <w:rPr>
+                <w:rFonts w:ascii="Times New Roman" w:eastAsia="Times New Roman" w:hAnsi="Times New Roman" w:cs="Times New Roman"/>
+                <w:sz w:val="24"/>
+                <w:szCs w:val="24"/>
+              </w:rPr>
+              <w:t xml:space="preserve"> </w:t>
+            </w:r>
+            <w:r>
+              <w:rPr>
+                <w:rFonts w:ascii="Courier New" w:eastAsia="Times New Roman" w:hAnsi="Courier New" w:cs="Courier New"/>
+                <w:sz w:val="20"/>
+                <w:szCs w:val="20"/>
+              </w:rPr>
+              <w:t xml:space="preserve">String </w:t>
+            </w:r>
+            <w:proofErr w:type="gramStart"/>
+            <w:r>
+              <w:rPr>
+                <w:rFonts w:ascii="Courier New" w:eastAsia="Times New Roman" w:hAnsi="Courier New" w:cs="Courier New"/>
+                <w:sz w:val="20"/>
+                <w:szCs w:val="20"/>
+              </w:rPr>
+              <w:t>producer(</w:t>
+            </w:r>
+            <w:proofErr w:type="gramEnd"/>
+            <w:r>
+              <w:rPr>
+                <w:rFonts w:ascii="Courier New" w:eastAsia="Times New Roman" w:hAnsi="Courier New" w:cs="Courier New"/>
+                <w:sz w:val="20"/>
+                <w:szCs w:val="20"/>
+              </w:rPr>
+              <w:t>) {</w:t>
+            </w:r>
+          </w:p>
+          <w:p>
+            <w:pPr>
+              <w:spacing w:after="0" w:line="240" w:lineRule="auto"/>
+              <w:rPr>
+                <w:rFonts w:ascii="Times New Roman" w:eastAsia="Times New Roman" w:hAnsi="Times New Roman" w:cs="Times New Roman"/>
+                <w:sz w:val="24"/>
+                <w:szCs w:val="24"/>
+              </w:rPr>
+            </w:pPr>
+            <w:r>
+              <w:rPr>
+                <w:rFonts w:ascii="Courier New" w:eastAsia="Times New Roman" w:hAnsi="Courier New" w:cs="Courier New"/>
+                <w:sz w:val="20"/>
+                <w:szCs w:val="20"/>
+              </w:rPr>
+              <w:t>    return</w:t>
+            </w:r>
+            <w:r>
+              <w:rPr>
+                <w:rFonts w:ascii="Times New Roman" w:eastAsia="Times New Roman" w:hAnsi="Times New Roman" w:cs="Times New Roman"/>
+                <w:sz w:val="24"/>
+                <w:szCs w:val="24"/>
+              </w:rPr>
+              <w:t xml:space="preserve"> </w:t>
+            </w:r>
+            <w:r>
+              <w:rPr>
+                <w:rFonts w:ascii="Courier New" w:eastAsia="Times New Roman" w:hAnsi="Courier New" w:cs="Courier New"/>
+                <w:sz w:val="20"/>
+                <w:szCs w:val="20"/>
+              </w:rPr>
+              <w:t>"N&amp;F Vehicles";</w:t>
+            </w:r>
+          </w:p>
+          <w:p>
+            <w:pPr>
+              <w:spacing w:after="0" w:line="240" w:lineRule="auto"/>
+              <w:rPr>
+                <w:rFonts w:ascii="Times New Roman" w:eastAsia="Times New Roman" w:hAnsi="Times New Roman" w:cs="Times New Roman"/>
+                <w:sz w:val="24"/>
+                <w:szCs w:val="24"/>
+              </w:rPr>
+            </w:pPr>
+            <w:r>
+              <w:rPr>
+                <w:rFonts w:ascii="Courier New" w:eastAsia="Times New Roman" w:hAnsi="Courier New" w:cs="Courier New"/>
+                <w:sz w:val="20"/>
+                <w:szCs w:val="20"/>
+              </w:rPr>
+              <w:t>}</w:t>
+            </w:r>
+          </w:p>
+        </w:tc>
+      </w:tr>
+    </w:tbl>
+    <w:p>
+      <w:pPr>
+        <w:shd w:val="clear" w:color="auto" w:fill="FFFFFF"/>
+        <w:spacing w:after="150" w:line="240" w:lineRule="auto"/>
+        <w:rPr>
+          <w:rFonts w:ascii="raleway" w:eastAsia="Times New Roman" w:hAnsi="raleway" w:cs="Times New Roman"/>
+          <w:color w:val="535353"/>
+          <w:sz w:val="27"/>
+          <w:szCs w:val="27"/>
+        </w:rPr>
+      </w:pPr>
+      <w:r>
+        <w:rPr>
+          <w:rFonts w:ascii="raleway" w:eastAsia="Times New Roman" w:hAnsi="raleway" w:cs="Times New Roman"/>
+          <w:color w:val="535353"/>
+          <w:sz w:val="27"/>
+          <w:szCs w:val="27"/>
+        </w:rPr>
+        <w:t>The static </w:t>
+      </w:r>
+      <w:r>
+        <w:rPr>
+          <w:rFonts w:ascii="raleway" w:eastAsia="Times New Roman" w:hAnsi="raleway" w:cs="Times New Roman"/>
+          <w:i/>
+          <w:iCs/>
+          <w:color w:val="535353"/>
+          <w:sz w:val="27"/>
+          <w:szCs w:val="27"/>
+        </w:rPr>
+        <w:t>producer()</w:t>
+      </w:r>
+      <w:r>
+        <w:rPr>
+          <w:rFonts w:ascii="raleway" w:eastAsia="Times New Roman" w:hAnsi="raleway" w:cs="Times New Roman"/>
+          <w:color w:val="535353"/>
+          <w:sz w:val="27"/>
+          <w:szCs w:val="27"/>
+        </w:rPr>
+        <w:t> method is available only through and inside of an interface. It can’t be overridden by an implementing class.</w:t>
+      </w:r>
+    </w:p>
+    <w:p>
+      <w:pPr>
+        <w:shd w:val="clear" w:color="auto" w:fill="FFFFFF"/>
+        <w:spacing w:after="150" w:line="240" w:lineRule="auto"/>
+        <w:rPr>
+          <w:rFonts w:ascii="raleway" w:eastAsia="Times New Roman" w:hAnsi="raleway" w:cs="Times New Roman"/>
+          <w:color w:val="535353"/>
+          <w:sz w:val="27"/>
+          <w:szCs w:val="27"/>
+        </w:rPr>
+      </w:pPr>
+      <w:r>
+        <w:rPr>
+          <w:rFonts w:ascii="raleway" w:eastAsia="Times New Roman" w:hAnsi="raleway" w:cs="Times New Roman"/>
+          <w:color w:val="535353"/>
+          <w:sz w:val="27"/>
+          <w:szCs w:val="27"/>
+        </w:rPr>
+        <w:t>To call it outside the interface the standard approach for static method call should be used:</w:t>
+      </w:r>
+    </w:p>
+    <w:tbl>
+      <w:tblPr>
+        <w:tblW w:w="12630" w:type="dxa"/>
+        <w:tblCellSpacing w:w="0" w:type="dxa"/>
+        <w:tblCellMar>
+          <w:left w:w="0" w:type="dxa"/>
+          <w:right w:w="0" w:type="dxa"/>
+        </w:tblCellMar>
+        <w:tblLook w:val="04A0" w:firstRow="1" w:lastRow="0" w:firstColumn="1" w:lastColumn="0" w:noHBand="0" w:noVBand="1"/>
+      </w:tblPr>
+      <w:tblGrid>
+        <w:gridCol w:w="495"/>
+        <w:gridCol w:w="12135"/>
+      </w:tblGrid>
+      <w:tr>
+        <w:trPr>
+          <w:tblCellSpacing w:w="0" w:type="dxa"/>
+        </w:trPr>
+        <w:tc>
+          <w:tcPr>
+            <w:tcW w:w="0" w:type="auto"/>
+            <w:vAlign w:val="center"/>
+            <w:hideMark/>
+          </w:tcPr>
+          <w:p>
+            <w:pPr>
+              <w:spacing w:after="0" w:line="240" w:lineRule="auto"/>
+              <w:rPr>
+                <w:rFonts w:ascii="Times New Roman" w:eastAsia="Times New Roman" w:hAnsi="Times New Roman" w:cs="Times New Roman"/>
+                <w:sz w:val="24"/>
+                <w:szCs w:val="24"/>
+              </w:rPr>
+            </w:pPr>
+          </w:p>
+        </w:tc>
+        <w:tc>
+          <w:tcPr>
+            <w:tcW w:w="12135" w:type="dxa"/>
+            <w:vAlign w:val="center"/>
+            <w:hideMark/>
+          </w:tcPr>
+          <w:p>
+            <w:pPr>
+              <w:spacing w:after="0" w:line="240" w:lineRule="auto"/>
+              <w:rPr>
+                <w:rFonts w:ascii="Times New Roman" w:eastAsia="Times New Roman" w:hAnsi="Times New Roman" w:cs="Times New Roman"/>
+                <w:sz w:val="24"/>
+                <w:szCs w:val="24"/>
+              </w:rPr>
+            </w:pPr>
+            <w:r>
+              <w:rPr>
+                <w:rFonts w:ascii="Courier New" w:eastAsia="Times New Roman" w:hAnsi="Courier New" w:cs="Courier New"/>
+                <w:sz w:val="20"/>
+                <w:szCs w:val="20"/>
+              </w:rPr>
+              <w:t xml:space="preserve">String producer = </w:t>
+            </w:r>
+            <w:proofErr w:type="spellStart"/>
+            <w:r>
+              <w:rPr>
+                <w:rFonts w:ascii="Courier New" w:eastAsia="Times New Roman" w:hAnsi="Courier New" w:cs="Courier New"/>
+                <w:sz w:val="20"/>
+                <w:szCs w:val="20"/>
+              </w:rPr>
+              <w:t>Vehicle.producer</w:t>
+            </w:r>
+            <w:proofErr w:type="spellEnd"/>
+            <w:r>
+              <w:rPr>
+                <w:rFonts w:ascii="Courier New" w:eastAsia="Times New Roman" w:hAnsi="Courier New" w:cs="Courier New"/>
+                <w:sz w:val="20"/>
+                <w:szCs w:val="20"/>
+              </w:rPr>
+              <w:t>();</w:t>
+            </w:r>
+          </w:p>
+        </w:tc>
+      </w:tr>
+    </w:tbl>
+    <w:p>
+      <w:pPr>
+        <w:shd w:val="clear" w:color="auto" w:fill="FFFFFF"/>
+        <w:spacing w:before="504" w:after="312" w:line="240" w:lineRule="auto"/>
+        <w:outlineLvl w:val="2"/>
+        <w:rPr>
+          <w:rFonts w:ascii="raleway" w:eastAsia="Times New Roman" w:hAnsi="raleway" w:cs="Times New Roman"/>
+          <w:b/>
+          <w:bCs/>
+          <w:color w:val="333333"/>
+          <w:sz w:val="36"/>
+          <w:szCs w:val="36"/>
+        </w:rPr>
+      </w:pPr>
+      <w:r>
+        <w:rPr>
+          <w:rFonts w:ascii="raleway" w:eastAsia="Times New Roman" w:hAnsi="raleway" w:cs="Times New Roman"/>
+          <w:b/>
+          <w:bCs/>
+          <w:color w:val="333333"/>
+          <w:sz w:val="36"/>
+          <w:szCs w:val="36"/>
+        </w:rPr>
+        <w:t>2.2. Default Method</w:t>
+      </w:r>
+    </w:p>
+    <w:p>
+      <w:pPr>
+        <w:shd w:val="clear" w:color="auto" w:fill="FFFFFF"/>
+        <w:spacing w:after="150" w:line="240" w:lineRule="auto"/>
+        <w:rPr>
+          <w:rFonts w:ascii="raleway" w:eastAsia="Times New Roman" w:hAnsi="raleway" w:cs="Times New Roman"/>
+          <w:color w:val="535353"/>
+          <w:sz w:val="27"/>
+          <w:szCs w:val="27"/>
+        </w:rPr>
+      </w:pPr>
+      <w:r>
+        <w:rPr>
+          <w:rFonts w:ascii="raleway" w:eastAsia="Times New Roman" w:hAnsi="raleway" w:cs="Times New Roman"/>
+          <w:color w:val="535353"/>
+          <w:sz w:val="27"/>
+          <w:szCs w:val="27"/>
+        </w:rPr>
+        <w:t>Default methods are declared using the new </w:t>
+      </w:r>
+      <w:r>
+        <w:rPr>
+          <w:rFonts w:ascii="raleway" w:eastAsia="Times New Roman" w:hAnsi="raleway" w:cs="Times New Roman"/>
+          <w:b/>
+          <w:bCs/>
+          <w:i/>
+          <w:iCs/>
+          <w:color w:val="535353"/>
+          <w:sz w:val="27"/>
+          <w:szCs w:val="27"/>
+        </w:rPr>
+        <w:t>default </w:t>
+      </w:r>
+      <w:r>
+        <w:rPr>
+          <w:rFonts w:ascii="raleway" w:eastAsia="Times New Roman" w:hAnsi="raleway" w:cs="Times New Roman"/>
+          <w:b/>
+          <w:bCs/>
+          <w:color w:val="535353"/>
+          <w:sz w:val="27"/>
+          <w:szCs w:val="27"/>
+        </w:rPr>
+        <w:t>keyword</w:t>
+      </w:r>
+      <w:r>
+        <w:rPr>
+          <w:rFonts w:ascii="raleway" w:eastAsia="Times New Roman" w:hAnsi="raleway" w:cs="Times New Roman"/>
+          <w:color w:val="535353"/>
+          <w:sz w:val="27"/>
+          <w:szCs w:val="27"/>
+        </w:rPr>
+        <w:t>. These are accessible through the instance of the implementing class and can be overridden.</w:t>
+      </w:r>
+    </w:p>
+    <w:p>
+      <w:pPr>
+        <w:shd w:val="clear" w:color="auto" w:fill="FFFFFF"/>
+        <w:spacing w:after="150" w:line="240" w:lineRule="auto"/>
+        <w:rPr>
+          <w:rFonts w:ascii="raleway" w:eastAsia="Times New Roman" w:hAnsi="raleway" w:cs="Times New Roman"/>
+          <w:color w:val="535353"/>
+          <w:sz w:val="27"/>
+          <w:szCs w:val="27"/>
+        </w:rPr>
+      </w:pPr>
+      <w:r>
+        <w:rPr>
+          <w:rFonts w:ascii="raleway" w:eastAsia="Times New Roman" w:hAnsi="raleway" w:cs="Times New Roman"/>
+          <w:color w:val="535353"/>
+          <w:sz w:val="27"/>
+          <w:szCs w:val="27"/>
+        </w:rPr>
+        <w:t>Let’s add a </w:t>
+      </w:r>
+      <w:r>
+        <w:rPr>
+          <w:rFonts w:ascii="raleway" w:eastAsia="Times New Roman" w:hAnsi="raleway" w:cs="Times New Roman"/>
+          <w:i/>
+          <w:iCs/>
+          <w:color w:val="535353"/>
+          <w:sz w:val="27"/>
+          <w:szCs w:val="27"/>
+        </w:rPr>
+        <w:t>default</w:t>
+      </w:r>
+      <w:r>
+        <w:rPr>
+          <w:rFonts w:ascii="raleway" w:eastAsia="Times New Roman" w:hAnsi="raleway" w:cs="Times New Roman"/>
+          <w:color w:val="535353"/>
+          <w:sz w:val="27"/>
+          <w:szCs w:val="27"/>
+        </w:rPr>
+        <w:t> method to our </w:t>
+      </w:r>
+      <w:r>
+        <w:rPr>
+          <w:rFonts w:ascii="raleway" w:eastAsia="Times New Roman" w:hAnsi="raleway" w:cs="Times New Roman"/>
+          <w:i/>
+          <w:iCs/>
+          <w:color w:val="535353"/>
+          <w:sz w:val="27"/>
+          <w:szCs w:val="27"/>
+        </w:rPr>
+        <w:t>Vehicle </w:t>
+      </w:r>
+      <w:r>
+        <w:rPr>
+          <w:rFonts w:ascii="raleway" w:eastAsia="Times New Roman" w:hAnsi="raleway" w:cs="Times New Roman"/>
+          <w:color w:val="535353"/>
+          <w:sz w:val="27"/>
+          <w:szCs w:val="27"/>
+        </w:rPr>
+        <w:t>interface, which will also make a call to the </w:t>
+      </w:r>
+      <w:r>
+        <w:rPr>
+          <w:rFonts w:ascii="raleway" w:eastAsia="Times New Roman" w:hAnsi="raleway" w:cs="Times New Roman"/>
+          <w:i/>
+          <w:iCs/>
+          <w:color w:val="535353"/>
+          <w:sz w:val="27"/>
+          <w:szCs w:val="27"/>
+        </w:rPr>
+        <w:t>static</w:t>
+      </w:r>
+      <w:r>
+        <w:rPr>
+          <w:rFonts w:ascii="raleway" w:eastAsia="Times New Roman" w:hAnsi="raleway" w:cs="Times New Roman"/>
+          <w:color w:val="535353"/>
+          <w:sz w:val="27"/>
+          <w:szCs w:val="27"/>
+        </w:rPr>
+        <w:t> method of this interface:</w:t>
+      </w:r>
+    </w:p>
+    <w:tbl>
+      <w:tblPr>
+        <w:tblW w:w="12630" w:type="dxa"/>
+        <w:tblCellSpacing w:w="0" w:type="dxa"/>
+        <w:tblCellMar>
+          <w:left w:w="0" w:type="dxa"/>
+          <w:right w:w="0" w:type="dxa"/>
+        </w:tblCellMar>
+        <w:tblLook w:val="04A0" w:firstRow="1" w:lastRow="0" w:firstColumn="1" w:lastColumn="0" w:noHBand="0" w:noVBand="1"/>
+      </w:tblPr>
+      <w:tblGrid>
+        <w:gridCol w:w="495"/>
+        <w:gridCol w:w="12135"/>
+      </w:tblGrid>
+      <w:tr>
+        <w:trPr>
+          <w:tblCellSpacing w:w="0" w:type="dxa"/>
+        </w:trPr>
+        <w:tc>
+          <w:tcPr>
+            <w:tcW w:w="0" w:type="auto"/>
+            <w:vAlign w:val="center"/>
+            <w:hideMark/>
+          </w:tcPr>
+          <w:p>
+            <w:pPr>
+              <w:spacing w:after="0" w:line="240" w:lineRule="auto"/>
+              <w:rPr>
+                <w:rFonts w:ascii="Times New Roman" w:eastAsia="Times New Roman" w:hAnsi="Times New Roman" w:cs="Times New Roman"/>
+                <w:sz w:val="24"/>
+                <w:szCs w:val="24"/>
+              </w:rPr>
+            </w:pPr>
+          </w:p>
+          <w:p>
+            <w:pPr>
+              <w:spacing w:after="0" w:line="240" w:lineRule="auto"/>
+              <w:rPr>
+                <w:rFonts w:ascii="Times New Roman" w:eastAsia="Times New Roman" w:hAnsi="Times New Roman" w:cs="Times New Roman"/>
+                <w:sz w:val="24"/>
+                <w:szCs w:val="24"/>
+              </w:rPr>
+            </w:pPr>
+          </w:p>
+          <w:p>
+            <w:pPr>
+              <w:spacing w:after="0" w:line="240" w:lineRule="auto"/>
+              <w:rPr>
+                <w:rFonts w:ascii="Times New Roman" w:eastAsia="Times New Roman" w:hAnsi="Times New Roman" w:cs="Times New Roman"/>
+                <w:sz w:val="24"/>
+                <w:szCs w:val="24"/>
+              </w:rPr>
+            </w:pPr>
+          </w:p>
+        </w:tc>
+        <w:tc>
+          <w:tcPr>
+            <w:tcW w:w="12135" w:type="dxa"/>
+            <w:vAlign w:val="center"/>
+            <w:hideMark/>
+          </w:tcPr>
+          <w:p>
+            <w:pPr>
+              <w:spacing w:after="0" w:line="240" w:lineRule="auto"/>
+              <w:rPr>
+                <w:rFonts w:ascii="Times New Roman" w:eastAsia="Times New Roman" w:hAnsi="Times New Roman" w:cs="Times New Roman"/>
+                <w:sz w:val="24"/>
+                <w:szCs w:val="24"/>
+              </w:rPr>
+            </w:pPr>
+            <w:r>
+              <w:rPr>
+                <w:rFonts w:ascii="Courier New" w:eastAsia="Times New Roman" w:hAnsi="Courier New" w:cs="Courier New"/>
+                <w:sz w:val="20"/>
+                <w:szCs w:val="20"/>
+              </w:rPr>
+              <w:t>default</w:t>
+            </w:r>
+            <w:r>
+              <w:rPr>
+                <w:rFonts w:ascii="Times New Roman" w:eastAsia="Times New Roman" w:hAnsi="Times New Roman" w:cs="Times New Roman"/>
+                <w:sz w:val="24"/>
+                <w:szCs w:val="24"/>
+              </w:rPr>
+              <w:t xml:space="preserve"> </w:t>
+            </w:r>
+            <w:r>
+              <w:rPr>
+                <w:rFonts w:ascii="Courier New" w:eastAsia="Times New Roman" w:hAnsi="Courier New" w:cs="Courier New"/>
+                <w:sz w:val="20"/>
+                <w:szCs w:val="20"/>
+              </w:rPr>
+              <w:t>String getOverview() {</w:t>
+            </w:r>
+          </w:p>
+          <w:p>
+            <w:pPr>
+              <w:spacing w:after="0" w:line="240" w:lineRule="auto"/>
+              <w:rPr>
+                <w:rFonts w:ascii="Times New Roman" w:eastAsia="Times New Roman" w:hAnsi="Times New Roman" w:cs="Times New Roman"/>
+                <w:sz w:val="24"/>
+                <w:szCs w:val="24"/>
+              </w:rPr>
+            </w:pPr>
+            <w:r>
+              <w:rPr>
+                <w:rFonts w:ascii="Courier New" w:eastAsia="Times New Roman" w:hAnsi="Courier New" w:cs="Courier New"/>
+                <w:sz w:val="20"/>
+                <w:szCs w:val="20"/>
+              </w:rPr>
+              <w:t>    return</w:t>
+            </w:r>
+            <w:r>
+              <w:rPr>
+                <w:rFonts w:ascii="Times New Roman" w:eastAsia="Times New Roman" w:hAnsi="Times New Roman" w:cs="Times New Roman"/>
+                <w:sz w:val="24"/>
+                <w:szCs w:val="24"/>
+              </w:rPr>
+              <w:t xml:space="preserve"> </w:t>
+            </w:r>
+            <w:r>
+              <w:rPr>
+                <w:rFonts w:ascii="Courier New" w:eastAsia="Times New Roman" w:hAnsi="Courier New" w:cs="Courier New"/>
+                <w:sz w:val="20"/>
+                <w:szCs w:val="20"/>
+              </w:rPr>
+              <w:t>"ATV made by "</w:t>
+            </w:r>
+            <w:r>
+              <w:rPr>
+                <w:rFonts w:ascii="Times New Roman" w:eastAsia="Times New Roman" w:hAnsi="Times New Roman" w:cs="Times New Roman"/>
+                <w:sz w:val="24"/>
+                <w:szCs w:val="24"/>
+              </w:rPr>
+              <w:t xml:space="preserve"> </w:t>
+            </w:r>
+            <w:r>
+              <w:rPr>
+                <w:rFonts w:ascii="Courier New" w:eastAsia="Times New Roman" w:hAnsi="Courier New" w:cs="Courier New"/>
+                <w:sz w:val="20"/>
+                <w:szCs w:val="20"/>
+              </w:rPr>
+              <w:t>+ producer();</w:t>
+            </w:r>
+          </w:p>
+          <w:p>
+            <w:pPr>
+              <w:spacing w:after="0" w:line="240" w:lineRule="auto"/>
+              <w:rPr>
+                <w:rFonts w:ascii="Times New Roman" w:eastAsia="Times New Roman" w:hAnsi="Times New Roman" w:cs="Times New Roman"/>
+                <w:sz w:val="24"/>
+                <w:szCs w:val="24"/>
+              </w:rPr>
+            </w:pPr>
+            <w:r>
+              <w:rPr>
+                <w:rFonts w:ascii="Courier New" w:eastAsia="Times New Roman" w:hAnsi="Courier New" w:cs="Courier New"/>
+                <w:sz w:val="20"/>
+                <w:szCs w:val="20"/>
+              </w:rPr>
+              <w:t>}</w:t>
+            </w:r>
+          </w:p>
+        </w:tc>
+      </w:tr>
+    </w:tbl>
+    <w:p>
+      <w:pPr>
+        <w:shd w:val="clear" w:color="auto" w:fill="FFFFFF"/>
+        <w:spacing w:after="150" w:line="240" w:lineRule="auto"/>
+        <w:rPr>
+          <w:rFonts w:ascii="raleway" w:eastAsia="Times New Roman" w:hAnsi="raleway" w:cs="Times New Roman"/>
+          <w:color w:val="535353"/>
+          <w:sz w:val="27"/>
+          <w:szCs w:val="27"/>
+        </w:rPr>
+      </w:pPr>
+      <w:r>
+        <w:rPr>
+          <w:rFonts w:ascii="raleway" w:eastAsia="Times New Roman" w:hAnsi="raleway" w:cs="Times New Roman"/>
+          <w:color w:val="535353"/>
+          <w:sz w:val="27"/>
+          <w:szCs w:val="27"/>
+        </w:rPr>
+        <w:t>Assume that this interface is implemented by the class </w:t>
+      </w:r>
+      <w:r>
+        <w:rPr>
+          <w:rFonts w:ascii="raleway" w:eastAsia="Times New Roman" w:hAnsi="raleway" w:cs="Times New Roman"/>
+          <w:i/>
+          <w:iCs/>
+          <w:color w:val="535353"/>
+          <w:sz w:val="27"/>
+          <w:szCs w:val="27"/>
+        </w:rPr>
+        <w:t>VehicleImpl. </w:t>
+      </w:r>
+      <w:r>
+        <w:rPr>
+          <w:rFonts w:ascii="raleway" w:eastAsia="Times New Roman" w:hAnsi="raleway" w:cs="Times New Roman"/>
+          <w:color w:val="535353"/>
+          <w:sz w:val="27"/>
+          <w:szCs w:val="27"/>
+        </w:rPr>
+        <w:t>For executing the </w:t>
+      </w:r>
+      <w:r>
+        <w:rPr>
+          <w:rFonts w:ascii="raleway" w:eastAsia="Times New Roman" w:hAnsi="raleway" w:cs="Times New Roman"/>
+          <w:i/>
+          <w:iCs/>
+          <w:color w:val="535353"/>
+          <w:sz w:val="27"/>
+          <w:szCs w:val="27"/>
+        </w:rPr>
+        <w:t>default</w:t>
+      </w:r>
+      <w:r>
+        <w:rPr>
+          <w:rFonts w:ascii="raleway" w:eastAsia="Times New Roman" w:hAnsi="raleway" w:cs="Times New Roman"/>
+          <w:color w:val="535353"/>
+          <w:sz w:val="27"/>
+          <w:szCs w:val="27"/>
+        </w:rPr>
+        <w:t> method an instance of this class should be created:</w:t>
+      </w:r>
+    </w:p>
+    <w:tbl>
+      <w:tblPr>
+        <w:tblW w:w="12630" w:type="dxa"/>
+        <w:tblCellSpacing w:w="0" w:type="dxa"/>
+        <w:tblCellMar>
+          <w:left w:w="0" w:type="dxa"/>
+          <w:right w:w="0" w:type="dxa"/>
+        </w:tblCellMar>
+        <w:tblLook w:val="04A0" w:firstRow="1" w:lastRow="0" w:firstColumn="1" w:lastColumn="0" w:noHBand="0" w:noVBand="1"/>
+      </w:tblPr>
+      <w:tblGrid>
+        <w:gridCol w:w="495"/>
+        <w:gridCol w:w="12135"/>
+      </w:tblGrid>
+      <w:tr>
+        <w:trPr>
+          <w:tblCellSpacing w:w="0" w:type="dxa"/>
+        </w:trPr>
+        <w:tc>
+          <w:tcPr>
+            <w:tcW w:w="0" w:type="auto"/>
+            <w:vAlign w:val="center"/>
+            <w:hideMark/>
+          </w:tcPr>
+          <w:p>
+            <w:pPr>
+              <w:spacing w:after="0" w:line="240" w:lineRule="auto"/>
+              <w:rPr>
+                <w:rFonts w:ascii="Times New Roman" w:eastAsia="Times New Roman" w:hAnsi="Times New Roman" w:cs="Times New Roman"/>
+                <w:sz w:val="24"/>
+                <w:szCs w:val="24"/>
+              </w:rPr>
+            </w:pPr>
+          </w:p>
+          <w:p>
+            <w:pPr>
+              <w:spacing w:after="0" w:line="240" w:lineRule="auto"/>
+              <w:rPr>
+                <w:rFonts w:ascii="Times New Roman" w:eastAsia="Times New Roman" w:hAnsi="Times New Roman" w:cs="Times New Roman"/>
+                <w:sz w:val="24"/>
+                <w:szCs w:val="24"/>
+              </w:rPr>
+            </w:pPr>
+          </w:p>
+        </w:tc>
+        <w:tc>
+          <w:tcPr>
+            <w:tcW w:w="12135" w:type="dxa"/>
+            <w:vAlign w:val="center"/>
+            <w:hideMark/>
+          </w:tcPr>
+          <w:p>
+            <w:pPr>
+              <w:spacing w:after="0" w:line="240" w:lineRule="auto"/>
+              <w:rPr>
+                <w:rFonts w:ascii="Times New Roman" w:eastAsia="Times New Roman" w:hAnsi="Times New Roman" w:cs="Times New Roman"/>
+                <w:sz w:val="24"/>
+                <w:szCs w:val="24"/>
+              </w:rPr>
+            </w:pPr>
+            <w:r>
+              <w:rPr>
+                <w:rFonts w:ascii="Courier New" w:eastAsia="Times New Roman" w:hAnsi="Courier New" w:cs="Courier New"/>
+                <w:sz w:val="20"/>
+                <w:szCs w:val="20"/>
+              </w:rPr>
+              <w:t>Vehicle vehicle = new</w:t>
+            </w:r>
+            <w:r>
+              <w:rPr>
+                <w:rFonts w:ascii="Times New Roman" w:eastAsia="Times New Roman" w:hAnsi="Times New Roman" w:cs="Times New Roman"/>
+                <w:sz w:val="24"/>
+                <w:szCs w:val="24"/>
+              </w:rPr>
+              <w:t xml:space="preserve"> </w:t>
+            </w:r>
+            <w:r>
+              <w:rPr>
+                <w:rFonts w:ascii="Courier New" w:eastAsia="Times New Roman" w:hAnsi="Courier New" w:cs="Courier New"/>
+                <w:sz w:val="20"/>
+                <w:szCs w:val="20"/>
+              </w:rPr>
+              <w:t>VehicleImpl();</w:t>
+            </w:r>
+          </w:p>
+          <w:p>
+            <w:pPr>
+              <w:spacing w:after="0" w:line="240" w:lineRule="auto"/>
+              <w:rPr>
+                <w:rFonts w:ascii="Times New Roman" w:eastAsia="Times New Roman" w:hAnsi="Times New Roman" w:cs="Times New Roman"/>
+                <w:sz w:val="24"/>
+                <w:szCs w:val="24"/>
+              </w:rPr>
+            </w:pPr>
+            <w:r>
+              <w:rPr>
+                <w:rFonts w:ascii="Courier New" w:eastAsia="Times New Roman" w:hAnsi="Courier New" w:cs="Courier New"/>
+                <w:sz w:val="20"/>
+                <w:szCs w:val="20"/>
+              </w:rPr>
+              <w:t>String overview = vehicle.getOverview();</w:t>
+            </w:r>
+          </w:p>
+        </w:tc>
+      </w:tr>
+    </w:tbl>
+    <w:p>
+      <w:pPr>
+        <w:pStyle w:val="Heading2"/>
+        <w:rPr>
+          <w:rStyle w:val="Strong"/>
+          <w:rFonts w:ascii="raleway" w:hAnsi="raleway"/>
+          <w:color w:val="333333"/>
+          <w:sz w:val="44"/>
+          <w:szCs w:val="44"/>
+        </w:rPr>
+      </w:pPr>
+      <w:r>
+        <w:rPr>
+          <w:rStyle w:val="Strong"/>
+          <w:rFonts w:ascii="raleway" w:hAnsi="raleway"/>
+          <w:color w:val="333333"/>
+          <w:sz w:val="44"/>
+          <w:szCs w:val="44"/>
+        </w:rPr>
+        <w:t>Functional Interfaces and Lambda Expressions.</w:t>
+      </w:r>
+    </w:p>
+    <w:p/>
+    <w:p>
+      <w:pPr>
+        <w:shd w:val="clear" w:color="auto" w:fill="FFFFFF"/>
+        <w:spacing w:after="150" w:line="240" w:lineRule="auto"/>
+        <w:rPr>
+          <w:rFonts w:ascii="raleway" w:eastAsia="Times New Roman" w:hAnsi="raleway" w:cs="Times New Roman"/>
+          <w:color w:val="535353"/>
+          <w:sz w:val="27"/>
+          <w:szCs w:val="27"/>
+        </w:rPr>
+      </w:pPr>
+    </w:p>
+    <w:p>
+      <w:pPr>
+        <w:shd w:val="clear" w:color="auto" w:fill="FFFFFF"/>
+        <w:spacing w:after="150" w:line="240" w:lineRule="auto"/>
+        <w:rPr>
+          <w:rFonts w:ascii="raleway" w:eastAsia="Times New Roman" w:hAnsi="raleway" w:cs="Times New Roman"/>
+          <w:color w:val="535353"/>
+          <w:sz w:val="27"/>
+          <w:szCs w:val="27"/>
+        </w:rPr>
+      </w:pPr>
+      <w:r>
+        <w:rPr>
+          <w:rFonts w:ascii="raleway" w:eastAsia="Times New Roman" w:hAnsi="raleway" w:cs="Times New Roman"/>
+          <w:color w:val="535353"/>
+          <w:sz w:val="27"/>
+          <w:szCs w:val="27"/>
+        </w:rPr>
+        <w:t>Lambda expression is a new feature which is introduced in Java 8. A lambda expression is an anonymous function. A function that doesn’t have a name and doesn’t belong to any class. The concept of lambda expression was first introduced in LISP programming language.</w:t>
+      </w:r>
+    </w:p>
+    <w:p>
+      <w:pPr>
+        <w:shd w:val="clear" w:color="auto" w:fill="FFFFFF"/>
+        <w:spacing w:after="150" w:line="240" w:lineRule="auto"/>
+        <w:rPr>
+          <w:rFonts w:ascii="raleway" w:eastAsia="Times New Roman" w:hAnsi="raleway" w:cs="Times New Roman"/>
+          <w:b/>
+          <w:color w:val="535353"/>
+          <w:sz w:val="27"/>
+          <w:szCs w:val="27"/>
+          <w:u w:val="single"/>
+        </w:rPr>
+      </w:pPr>
+      <w:r>
+        <w:rPr>
+          <w:rFonts w:ascii="raleway" w:eastAsia="Times New Roman" w:hAnsi="raleway" w:cs="Times New Roman"/>
+          <w:b/>
+          <w:color w:val="535353"/>
+          <w:sz w:val="27"/>
+          <w:szCs w:val="27"/>
+          <w:u w:val="single"/>
+        </w:rPr>
+        <w:t>Java Lambda Expression Syntax</w:t>
+      </w:r>
+    </w:p>
+    <w:p>
+      <w:pPr>
+        <w:shd w:val="clear" w:color="auto" w:fill="FFFFFF"/>
+        <w:spacing w:after="150" w:line="240" w:lineRule="auto"/>
+        <w:rPr>
+          <w:rFonts w:ascii="raleway" w:eastAsia="Times New Roman" w:hAnsi="raleway" w:cs="Times New Roman"/>
+          <w:color w:val="535353"/>
+          <w:sz w:val="27"/>
+          <w:szCs w:val="27"/>
+        </w:rPr>
+      </w:pPr>
+      <w:r>
+        <w:rPr>
+          <w:rFonts w:ascii="raleway" w:eastAsia="Times New Roman" w:hAnsi="raleway" w:cs="Times New Roman"/>
+          <w:color w:val="535353"/>
+          <w:sz w:val="27"/>
+          <w:szCs w:val="27"/>
+        </w:rPr>
+        <w:t>To create a lambda expression, we specify input parameters (if there are any) on the left side of the lambda operator -&gt;, and place the expression or block of statements on the right side of lambda operator. For example, the lambda expression (x, y) -&gt; x + y specifies that lambda expression takes two arguments x and y and returns the sum of these.</w:t>
+      </w:r>
+    </w:p>
+    <w:p>
+      <w:pPr>
+        <w:shd w:val="clear" w:color="auto" w:fill="FFFFFF"/>
+        <w:spacing w:after="150" w:line="240" w:lineRule="auto"/>
+        <w:rPr>
+          <w:rFonts w:ascii="raleway" w:eastAsia="Times New Roman" w:hAnsi="raleway" w:cs="Times New Roman"/>
+          <w:color w:val="535353"/>
+          <w:sz w:val="27"/>
+          <w:szCs w:val="27"/>
+        </w:rPr>
+      </w:pPr>
+      <w:r>
+        <w:rPr>
+          <w:rFonts w:ascii="raleway" w:eastAsia="Times New Roman" w:hAnsi="raleway" w:cs="Times New Roman"/>
+          <w:color w:val="535353"/>
+          <w:sz w:val="27"/>
+          <w:szCs w:val="27"/>
+        </w:rPr>
+        <w:t>//Syntax of lambda expression</w:t>
+      </w:r>
+    </w:p>
+    <w:p>
+      <w:pPr>
+        <w:shd w:val="clear" w:color="auto" w:fill="FFFFFF"/>
+        <w:spacing w:after="150" w:line="240" w:lineRule="auto"/>
+        <w:rPr>
+          <w:rFonts w:ascii="raleway" w:eastAsia="Times New Roman" w:hAnsi="raleway" w:cs="Times New Roman"/>
+          <w:color w:val="535353"/>
+          <w:sz w:val="27"/>
+          <w:szCs w:val="27"/>
+        </w:rPr>
+      </w:pPr>
+      <w:r>
+        <w:rPr>
+          <w:rFonts w:ascii="raleway" w:eastAsia="Times New Roman" w:hAnsi="raleway" w:cs="Times New Roman"/>
+          <w:color w:val="535353"/>
+          <w:sz w:val="27"/>
+          <w:szCs w:val="27"/>
+        </w:rPr>
+        <w:t>(</w:t>
+      </w:r>
+      <w:proofErr w:type="spellStart"/>
+      <w:r>
+        <w:rPr>
+          <w:rFonts w:ascii="raleway" w:eastAsia="Times New Roman" w:hAnsi="raleway" w:cs="Times New Roman"/>
+          <w:color w:val="535353"/>
+          <w:sz w:val="27"/>
+          <w:szCs w:val="27"/>
+        </w:rPr>
+        <w:t>parameter_list</w:t>
+      </w:r>
+      <w:proofErr w:type="spellEnd"/>
+      <w:r>
+        <w:rPr>
+          <w:rFonts w:ascii="raleway" w:eastAsia="Times New Roman" w:hAnsi="raleway" w:cs="Times New Roman"/>
+          <w:color w:val="535353"/>
+          <w:sz w:val="27"/>
+          <w:szCs w:val="27"/>
+        </w:rPr>
+        <w:t>) -&gt; {</w:t>
+      </w:r>
+      <w:proofErr w:type="spellStart"/>
+      <w:r>
+        <w:rPr>
+          <w:rFonts w:ascii="raleway" w:eastAsia="Times New Roman" w:hAnsi="raleway" w:cs="Times New Roman"/>
+          <w:color w:val="535353"/>
+          <w:sz w:val="27"/>
+          <w:szCs w:val="27"/>
+        </w:rPr>
+        <w:t>function_body</w:t>
+      </w:r>
+      <w:proofErr w:type="spellEnd"/>
+      <w:r>
+        <w:rPr>
+          <w:rFonts w:ascii="raleway" w:eastAsia="Times New Roman" w:hAnsi="raleway" w:cs="Times New Roman"/>
+          <w:color w:val="535353"/>
+          <w:sz w:val="27"/>
+          <w:szCs w:val="27"/>
+        </w:rPr>
+        <w:t>}</w:t>
+      </w:r>
+    </w:p>
+    <w:p>
+      <w:pPr>
+        <w:shd w:val="clear" w:color="auto" w:fill="FFFFFF"/>
+        <w:spacing w:after="150" w:line="240" w:lineRule="auto"/>
+        <w:rPr>
+          <w:rFonts w:ascii="raleway" w:eastAsia="Times New Roman" w:hAnsi="raleway" w:cs="Times New Roman"/>
+          <w:b/>
+          <w:color w:val="535353"/>
+          <w:sz w:val="27"/>
+          <w:szCs w:val="27"/>
+          <w:u w:val="single"/>
+        </w:rPr>
+      </w:pPr>
+      <w:r>
+        <w:rPr>
+          <w:rFonts w:ascii="raleway" w:eastAsia="Times New Roman" w:hAnsi="raleway" w:cs="Times New Roman"/>
+          <w:b/>
+          <w:color w:val="535353"/>
+          <w:sz w:val="27"/>
+          <w:szCs w:val="27"/>
+          <w:u w:val="single"/>
+        </w:rPr>
+        <w:t>Lambda expression vs method in Java</w:t>
+      </w:r>
+    </w:p>
+    <w:p>
+      <w:pPr>
+        <w:shd w:val="clear" w:color="auto" w:fill="FFFFFF"/>
+        <w:spacing w:after="150" w:line="240" w:lineRule="auto"/>
+        <w:rPr>
+          <w:rFonts w:ascii="raleway" w:eastAsia="Times New Roman" w:hAnsi="raleway" w:cs="Times New Roman"/>
+          <w:color w:val="535353"/>
+          <w:sz w:val="27"/>
+          <w:szCs w:val="27"/>
+        </w:rPr>
+      </w:pPr>
+      <w:r>
+        <w:rPr>
+          <w:rFonts w:ascii="raleway" w:eastAsia="Times New Roman" w:hAnsi="raleway" w:cs="Times New Roman"/>
+          <w:color w:val="535353"/>
+          <w:sz w:val="27"/>
+          <w:szCs w:val="27"/>
+        </w:rPr>
+        <w:t>A method (or function) in Java has these main parts:</w:t>
+      </w:r>
+      <w:r>
+        <w:rPr>
+          <w:rFonts w:ascii="raleway" w:eastAsia="Times New Roman" w:hAnsi="raleway" w:cs="Times New Roman"/>
+          <w:color w:val="535353"/>
+          <w:sz w:val="27"/>
+          <w:szCs w:val="27"/>
+        </w:rPr>
+        <w:br/>
+        <w:t>1. Name</w:t>
+      </w:r>
+      <w:r>
+        <w:rPr>
+          <w:rFonts w:ascii="raleway" w:eastAsia="Times New Roman" w:hAnsi="raleway" w:cs="Times New Roman"/>
+          <w:color w:val="535353"/>
+          <w:sz w:val="27"/>
+          <w:szCs w:val="27"/>
+        </w:rPr>
+        <w:br/>
+        <w:t>2. Parameter list</w:t>
+      </w:r>
+      <w:r>
+        <w:rPr>
+          <w:rFonts w:ascii="raleway" w:eastAsia="Times New Roman" w:hAnsi="raleway" w:cs="Times New Roman"/>
+          <w:color w:val="535353"/>
+          <w:sz w:val="27"/>
+          <w:szCs w:val="27"/>
+        </w:rPr>
+        <w:br/>
+        <w:t>3. Body</w:t>
+      </w:r>
+      <w:r>
+        <w:rPr>
+          <w:rFonts w:ascii="raleway" w:eastAsia="Times New Roman" w:hAnsi="raleway" w:cs="Times New Roman"/>
+          <w:color w:val="535353"/>
+          <w:sz w:val="27"/>
+          <w:szCs w:val="27"/>
+        </w:rPr>
+        <w:br/>
+        <w:t>4. return type.</w:t>
+      </w:r>
+    </w:p>
+    <w:p>
+      <w:pPr>
+        <w:shd w:val="clear" w:color="auto" w:fill="FFFFFF"/>
+        <w:spacing w:after="150" w:line="240" w:lineRule="auto"/>
+        <w:rPr>
+          <w:rFonts w:ascii="raleway" w:eastAsia="Times New Roman" w:hAnsi="raleway" w:cs="Times New Roman"/>
+          <w:color w:val="535353"/>
+          <w:sz w:val="27"/>
+          <w:szCs w:val="27"/>
+        </w:rPr>
+      </w:pPr>
+      <w:r>
+        <w:rPr>
+          <w:rFonts w:ascii="raleway" w:eastAsia="Times New Roman" w:hAnsi="raleway" w:cs="Times New Roman"/>
+          <w:color w:val="535353"/>
+          <w:sz w:val="27"/>
+          <w:szCs w:val="27"/>
+        </w:rPr>
+        <w:t>A lambda expression in Java has these main parts:</w:t>
+      </w:r>
+      <w:r>
+        <w:rPr>
+          <w:rFonts w:ascii="raleway" w:eastAsia="Times New Roman" w:hAnsi="raleway" w:cs="Times New Roman"/>
+          <w:color w:val="535353"/>
+          <w:sz w:val="27"/>
+          <w:szCs w:val="27"/>
+        </w:rPr>
+        <w:br/>
+        <w:t>Lambda expression </w:t>
+      </w:r>
+      <w:r>
+        <w:rPr>
+          <w:rFonts w:ascii="raleway" w:eastAsia="Times New Roman" w:hAnsi="raleway" w:cs="Times New Roman"/>
+          <w:b/>
+          <w:bCs/>
+          <w:color w:val="535353"/>
+          <w:sz w:val="27"/>
+          <w:szCs w:val="27"/>
+        </w:rPr>
+        <w:t>only has body and parameter list</w:t>
+      </w:r>
+      <w:r>
+        <w:rPr>
+          <w:rFonts w:ascii="raleway" w:eastAsia="Times New Roman" w:hAnsi="raleway" w:cs="Times New Roman"/>
+          <w:color w:val="535353"/>
+          <w:sz w:val="27"/>
+          <w:szCs w:val="27"/>
+        </w:rPr>
+        <w:t>.</w:t>
+      </w:r>
+      <w:r>
+        <w:rPr>
+          <w:rFonts w:ascii="raleway" w:eastAsia="Times New Roman" w:hAnsi="raleway" w:cs="Times New Roman"/>
+          <w:color w:val="535353"/>
+          <w:sz w:val="27"/>
+          <w:szCs w:val="27"/>
+        </w:rPr>
+        <w:br/>
+        <w:t>1. </w:t>
+      </w:r>
+      <w:r>
+        <w:rPr>
+          <w:rFonts w:ascii="raleway" w:eastAsia="Times New Roman" w:hAnsi="raleway" w:cs="Times New Roman"/>
+          <w:b/>
+          <w:bCs/>
+          <w:color w:val="535353"/>
+          <w:sz w:val="27"/>
+          <w:szCs w:val="27"/>
+        </w:rPr>
+        <w:t>No</w:t>
+      </w:r>
+      <w:r>
+        <w:rPr>
+          <w:rFonts w:ascii="raleway" w:eastAsia="Times New Roman" w:hAnsi="raleway" w:cs="Times New Roman"/>
+          <w:color w:val="535353"/>
+          <w:sz w:val="27"/>
+          <w:szCs w:val="27"/>
+        </w:rPr>
+        <w:t> name – function is anonymous so we don’t care about the name</w:t>
+      </w:r>
+      <w:r>
+        <w:rPr>
+          <w:rFonts w:ascii="raleway" w:eastAsia="Times New Roman" w:hAnsi="raleway" w:cs="Times New Roman"/>
+          <w:color w:val="535353"/>
+          <w:sz w:val="27"/>
+          <w:szCs w:val="27"/>
+        </w:rPr>
+        <w:br/>
+        <w:t>2. Parameter list</w:t>
+      </w:r>
+      <w:r>
+        <w:rPr>
+          <w:rFonts w:ascii="raleway" w:eastAsia="Times New Roman" w:hAnsi="raleway" w:cs="Times New Roman"/>
+          <w:color w:val="535353"/>
+          <w:sz w:val="27"/>
+          <w:szCs w:val="27"/>
+        </w:rPr>
+        <w:br/>
+        <w:t>3. Body – This is the main part of the function.</w:t>
+      </w:r>
+      <w:r>
+        <w:rPr>
+          <w:rFonts w:ascii="raleway" w:eastAsia="Times New Roman" w:hAnsi="raleway" w:cs="Times New Roman"/>
+          <w:color w:val="535353"/>
+          <w:sz w:val="27"/>
+          <w:szCs w:val="27"/>
+        </w:rPr>
+        <w:br/>
+        <w:t>4. </w:t>
+      </w:r>
+      <w:r>
+        <w:rPr>
+          <w:rFonts w:ascii="raleway" w:eastAsia="Times New Roman" w:hAnsi="raleway" w:cs="Times New Roman"/>
+          <w:b/>
+          <w:bCs/>
+          <w:color w:val="535353"/>
+          <w:sz w:val="27"/>
+          <w:szCs w:val="27"/>
+        </w:rPr>
+        <w:t>No</w:t>
+      </w:r>
+      <w:r>
+        <w:rPr>
+          <w:rFonts w:ascii="raleway" w:eastAsia="Times New Roman" w:hAnsi="raleway" w:cs="Times New Roman"/>
+          <w:color w:val="535353"/>
+          <w:sz w:val="27"/>
+          <w:szCs w:val="27"/>
+        </w:rPr>
+        <w:t> return type – The java 8 compiler is able to infer the return type by checking the code. you need not to mention it explicitly.</w:t>
+      </w:r>
+    </w:p>
+    <w:p>
+      <w:pPr>
+        <w:shd w:val="clear" w:color="auto" w:fill="FFFFFF"/>
+        <w:spacing w:after="150" w:line="240" w:lineRule="auto"/>
+        <w:rPr>
+          <w:rFonts w:ascii="raleway" w:eastAsia="Times New Roman" w:hAnsi="raleway" w:cs="Times New Roman"/>
+          <w:b/>
+          <w:color w:val="535353"/>
+          <w:sz w:val="27"/>
+          <w:szCs w:val="27"/>
+          <w:u w:val="single"/>
+        </w:rPr>
+      </w:pPr>
+      <w:r>
+        <w:rPr>
+          <w:rFonts w:ascii="raleway" w:eastAsia="Times New Roman" w:hAnsi="raleway" w:cs="Times New Roman"/>
+          <w:b/>
+          <w:color w:val="535353"/>
+          <w:sz w:val="27"/>
+          <w:szCs w:val="27"/>
+          <w:u w:val="single"/>
+        </w:rPr>
+        <w:t>Where to use the Lambdas in Java</w:t>
+      </w:r>
+    </w:p>
+    <w:p>
+      <w:pPr>
+        <w:shd w:val="clear" w:color="auto" w:fill="FFFFFF"/>
+        <w:spacing w:after="150" w:line="240" w:lineRule="auto"/>
+        <w:rPr>
+          <w:rFonts w:ascii="raleway" w:eastAsia="Times New Roman" w:hAnsi="raleway" w:cs="Times New Roman"/>
+          <w:color w:val="535353"/>
+          <w:sz w:val="27"/>
+          <w:szCs w:val="27"/>
+        </w:rPr>
+      </w:pPr>
+      <w:r>
+        <w:rPr>
+          <w:rFonts w:ascii="raleway" w:eastAsia="Times New Roman" w:hAnsi="raleway" w:cs="Times New Roman"/>
+          <w:color w:val="535353"/>
+          <w:sz w:val="27"/>
+          <w:szCs w:val="27"/>
+        </w:rPr>
+        <w:t xml:space="preserve">To use lambda expression, you need to either create your own functional interface or use the </w:t>
+      </w:r>
+      <w:proofErr w:type="spellStart"/>
+      <w:r>
+        <w:rPr>
+          <w:rFonts w:ascii="raleway" w:eastAsia="Times New Roman" w:hAnsi="raleway" w:cs="Times New Roman"/>
+          <w:color w:val="535353"/>
+          <w:sz w:val="27"/>
+          <w:szCs w:val="27"/>
+        </w:rPr>
+        <w:t>pre defined</w:t>
+      </w:r>
+      <w:proofErr w:type="spellEnd"/>
+      <w:r>
+        <w:rPr>
+          <w:rFonts w:ascii="raleway" w:eastAsia="Times New Roman" w:hAnsi="raleway" w:cs="Times New Roman"/>
+          <w:color w:val="535353"/>
+          <w:sz w:val="27"/>
+          <w:szCs w:val="27"/>
+        </w:rPr>
+        <w:t xml:space="preserve"> functional interface provided by Java. An interface with </w:t>
+      </w:r>
+      <w:r>
+        <w:rPr>
+          <w:rFonts w:ascii="raleway" w:eastAsia="Times New Roman" w:hAnsi="raleway" w:cs="Times New Roman"/>
+          <w:b/>
+          <w:bCs/>
+          <w:color w:val="535353"/>
+          <w:sz w:val="27"/>
+          <w:szCs w:val="27"/>
+        </w:rPr>
+        <w:t>only single abstract method</w:t>
+      </w:r>
+      <w:r>
+        <w:rPr>
+          <w:rFonts w:ascii="raleway" w:eastAsia="Times New Roman" w:hAnsi="raleway" w:cs="Times New Roman"/>
+          <w:color w:val="535353"/>
+          <w:sz w:val="27"/>
+          <w:szCs w:val="27"/>
+        </w:rPr>
+        <w:t xml:space="preserve"> is called functional </w:t>
+      </w:r>
+      <w:proofErr w:type="gramStart"/>
+      <w:r>
+        <w:rPr>
+          <w:rFonts w:ascii="raleway" w:eastAsia="Times New Roman" w:hAnsi="raleway" w:cs="Times New Roman"/>
+          <w:color w:val="535353"/>
+          <w:sz w:val="27"/>
+          <w:szCs w:val="27"/>
+        </w:rPr>
+        <w:t>interface(</w:t>
+      </w:r>
+      <w:proofErr w:type="gramEnd"/>
+      <w:r>
+        <w:rPr>
+          <w:rFonts w:ascii="raleway" w:eastAsia="Times New Roman" w:hAnsi="raleway" w:cs="Times New Roman"/>
+          <w:color w:val="535353"/>
+          <w:sz w:val="27"/>
+          <w:szCs w:val="27"/>
+        </w:rPr>
+        <w:t xml:space="preserve">or Single Abstract method interface), for example: Runnable, callable, </w:t>
+      </w:r>
+      <w:proofErr w:type="spellStart"/>
+      <w:r>
+        <w:rPr>
+          <w:rFonts w:ascii="raleway" w:eastAsia="Times New Roman" w:hAnsi="raleway" w:cs="Times New Roman"/>
+          <w:color w:val="535353"/>
+          <w:sz w:val="27"/>
+          <w:szCs w:val="27"/>
+        </w:rPr>
+        <w:t>ActionListener</w:t>
+      </w:r>
+      <w:proofErr w:type="spellEnd"/>
+      <w:r>
+        <w:rPr>
+          <w:rFonts w:ascii="raleway" w:eastAsia="Times New Roman" w:hAnsi="raleway" w:cs="Times New Roman"/>
+          <w:color w:val="535353"/>
+          <w:sz w:val="27"/>
+          <w:szCs w:val="27"/>
+        </w:rPr>
+        <w:t xml:space="preserve"> etc.</w:t>
+      </w:r>
+    </w:p>
+    <w:p>
+      <w:pPr>
+        <w:shd w:val="clear" w:color="auto" w:fill="FFFFFF"/>
+        <w:spacing w:after="150" w:line="240" w:lineRule="auto"/>
+        <w:rPr>
+          <w:rFonts w:ascii="raleway" w:eastAsia="Times New Roman" w:hAnsi="raleway" w:cs="Times New Roman"/>
+          <w:color w:val="535353"/>
+          <w:sz w:val="27"/>
+          <w:szCs w:val="27"/>
+        </w:rPr>
+      </w:pPr>
+      <w:r>
+        <w:rPr>
+          <w:rFonts w:ascii="raleway" w:eastAsia="Times New Roman" w:hAnsi="raleway" w:cs="Times New Roman"/>
+          <w:b/>
+          <w:bCs/>
+          <w:color w:val="535353"/>
+          <w:sz w:val="27"/>
+          <w:szCs w:val="27"/>
+          <w:u w:val="single"/>
+        </w:rPr>
+        <w:t>To use function interface:</w:t>
+      </w:r>
+      <w:r>
+        <w:rPr>
+          <w:rFonts w:ascii="raleway" w:eastAsia="Times New Roman" w:hAnsi="raleway" w:cs="Times New Roman"/>
+          <w:color w:val="535353"/>
+          <w:sz w:val="27"/>
+          <w:szCs w:val="27"/>
+        </w:rPr>
+        <w:br/>
+        <w:t>Pre Java 8: We create anonymous inner classes.</w:t>
+      </w:r>
+      <w:r>
+        <w:rPr>
+          <w:rFonts w:ascii="raleway" w:eastAsia="Times New Roman" w:hAnsi="raleway" w:cs="Times New Roman"/>
+          <w:color w:val="535353"/>
+          <w:sz w:val="27"/>
+          <w:szCs w:val="27"/>
+        </w:rPr>
+        <w:br/>
+        <w:t>Post Java 8: You can use lambda expression instead of anonymous inner classes.</w:t>
+      </w:r>
     </w:p>
     <w:p/>
     <w:p/>
@@ -245,7 +1868,7 @@
         </w:rPr>
         <w:t>Refer this post to know more about functional interfaces - </w:t>
       </w:r>
-      <w:hyperlink r:id="rId8" w:history="1">
+      <w:hyperlink r:id="rId5" w:history="1">
         <w:r>
           <w:rPr>
             <w:rFonts w:ascii="Verdana" w:eastAsia="Times New Roman" w:hAnsi="Verdana" w:cs="Arial"/>
@@ -346,7 +1969,7 @@
         </w:rPr>
         <w:t>Refer this post to know more about lambda expression - </w:t>
       </w:r>
-      <w:hyperlink r:id="rId9" w:history="1">
+      <w:hyperlink r:id="rId6" w:history="1">
         <w:r>
           <w:rPr>
             <w:rFonts w:ascii="Verdana" w:eastAsia="Times New Roman" w:hAnsi="Verdana" w:cs="Arial"/>
@@ -2645,7 +4268,6 @@
         <w:t>((</w:t>
       </w:r>
       <w:proofErr w:type="spellStart"/>
-      <w:proofErr w:type="gramStart"/>
       <w:r>
         <w:rPr>
           <w:rFonts w:ascii="Courier New" w:eastAsia="Times New Roman" w:hAnsi="Courier New" w:cs="Courier New"/>
@@ -2665,7 +4287,6 @@
         </w:rPr>
         <w:t>[</w:t>
       </w:r>
-      <w:proofErr w:type="gramEnd"/>
       <w:r>
         <w:rPr>
           <w:rFonts w:ascii="Courier New" w:eastAsia="Times New Roman" w:hAnsi="Courier New" w:cs="Courier New"/>
@@ -4330,7 +5951,7 @@
         </w:rPr>
         <w:t xml:space="preserve"> - </w:t>
       </w:r>
-      <w:hyperlink r:id="rId10" w:history="1">
+      <w:hyperlink r:id="rId7" w:history="1">
         <w:r>
           <w:rPr>
             <w:rFonts w:ascii="Verdana" w:eastAsia="Times New Roman" w:hAnsi="Verdana" w:cs="Arial"/>
@@ -4406,6 +6027,79 @@
         </w:rPr>
         <w:t>. If you have any doubt or any suggestions to make please drop a comment. Thanks!</w:t>
       </w:r>
+    </w:p>
+    <w:p/>
+    <w:p/>
+    <w:p>
+      <w:pPr>
+        <w:pStyle w:val="Heading1"/>
+        <w:rPr>
+          <w:rFonts w:eastAsia="Times New Roman"/>
+        </w:rPr>
+      </w:pPr>
+      <w:r>
+        <w:rPr>
+          <w:rFonts w:eastAsia="Times New Roman"/>
+        </w:rPr>
+        <w:t>Reference:</w:t>
+      </w:r>
+    </w:p>
+    <w:p>
+      <w:hyperlink r:id="rId8" w:history="1">
+        <w:r>
+          <w:rPr>
+            <w:rStyle w:val="Hyperlink"/>
+          </w:rPr>
+          <w:t>https://www.journaldev.com/2389/java-8-features-with-examples</w:t>
+        </w:r>
+      </w:hyperlink>
+    </w:p>
+    <w:p>
+      <w:hyperlink r:id="rId9" w:history="1">
+        <w:r>
+          <w:rPr>
+            <w:rStyle w:val="Hyperlink"/>
+          </w:rPr>
+          <w:t>https://www.javatpoint.com/java-8-features</w:t>
+        </w:r>
+      </w:hyperlink>
+    </w:p>
+    <w:p>
+      <w:pPr>
+        <w:rPr>
+          <w:rStyle w:val="Hyperlink"/>
+          <w:rFonts w:eastAsia="Times New Roman"/>
+        </w:rPr>
+      </w:pPr>
+      <w:hyperlink r:id="rId10" w:history="1">
+        <w:r>
+          <w:rPr>
+            <w:rStyle w:val="Hyperlink"/>
+            <w:rFonts w:eastAsia="Times New Roman"/>
+          </w:rPr>
+          <w:t>https://dzone.com/articles/java-lambda-expressions-basics</w:t>
+        </w:r>
+      </w:hyperlink>
+    </w:p>
+    <w:p>
+      <w:hyperlink r:id="rId11" w:history="1">
+        <w:r>
+          <w:rPr>
+            <w:rStyle w:val="Hyperlink"/>
+          </w:rPr>
+          <w:t>http://www.baeldung.com/java-8-new-features</w:t>
+        </w:r>
+      </w:hyperlink>
+    </w:p>
+    <w:p>
+      <w:hyperlink r:id="rId12" w:history="1">
+        <w:r>
+          <w:rPr>
+            <w:rStyle w:val="Hyperlink"/>
+          </w:rPr>
+          <w:t>https://github.com/eugenp/tutorials/tree/master/core-java-8</w:t>
+        </w:r>
+      </w:hyperlink>
     </w:p>
     <w:p/>
     <w:sectPr>
@@ -4570,6 +6264,155 @@
     </w:lvl>
   </w:abstractNum>
   <w:abstractNum w:abstractNumId="1" w15:restartNumberingAfterBreak="0">
+    <w:nsid w:val="58A74069"/>
+    <w:multiLevelType w:val="multilevel"/>
+    <w:tmpl w:val="9C561E06"/>
+    <w:lvl w:ilvl="0">
+      <w:start w:val="1"/>
+      <w:numFmt w:val="bullet"/>
+      <w:lvlText w:val=""/>
+      <w:lvlJc w:val="left"/>
+      <w:pPr>
+        <w:tabs>
+          <w:tab w:val="num" w:pos="720"/>
+        </w:tabs>
+        <w:ind w:left="720" w:hanging="360"/>
+      </w:pPr>
+      <w:rPr>
+        <w:rFonts w:ascii="Symbol" w:hAnsi="Symbol" w:hint="default"/>
+        <w:sz w:val="20"/>
+      </w:rPr>
+    </w:lvl>
+    <w:lvl w:ilvl="1" w:tentative="1">
+      <w:start w:val="1"/>
+      <w:numFmt w:val="bullet"/>
+      <w:lvlText w:val="o"/>
+      <w:lvlJc w:val="left"/>
+      <w:pPr>
+        <w:tabs>
+          <w:tab w:val="num" w:pos="1440"/>
+        </w:tabs>
+        <w:ind w:left="1440" w:hanging="360"/>
+      </w:pPr>
+      <w:rPr>
+        <w:rFonts w:ascii="Courier New" w:hAnsi="Courier New" w:hint="default"/>
+        <w:sz w:val="20"/>
+      </w:rPr>
+    </w:lvl>
+    <w:lvl w:ilvl="2" w:tentative="1">
+      <w:start w:val="1"/>
+      <w:numFmt w:val="bullet"/>
+      <w:lvlText w:val=""/>
+      <w:lvlJc w:val="left"/>
+      <w:pPr>
+        <w:tabs>
+          <w:tab w:val="num" w:pos="2160"/>
+        </w:tabs>
+        <w:ind w:left="2160" w:hanging="360"/>
+      </w:pPr>
+      <w:rPr>
+        <w:rFonts w:ascii="Wingdings" w:hAnsi="Wingdings" w:hint="default"/>
+        <w:sz w:val="20"/>
+      </w:rPr>
+    </w:lvl>
+    <w:lvl w:ilvl="3" w:tentative="1">
+      <w:start w:val="1"/>
+      <w:numFmt w:val="bullet"/>
+      <w:lvlText w:val=""/>
+      <w:lvlJc w:val="left"/>
+      <w:pPr>
+        <w:tabs>
+          <w:tab w:val="num" w:pos="2880"/>
+        </w:tabs>
+        <w:ind w:left="2880" w:hanging="360"/>
+      </w:pPr>
+      <w:rPr>
+        <w:rFonts w:ascii="Wingdings" w:hAnsi="Wingdings" w:hint="default"/>
+        <w:sz w:val="20"/>
+      </w:rPr>
+    </w:lvl>
+    <w:lvl w:ilvl="4" w:tentative="1">
+      <w:start w:val="1"/>
+      <w:numFmt w:val="bullet"/>
+      <w:lvlText w:val=""/>
+      <w:lvlJc w:val="left"/>
+      <w:pPr>
+        <w:tabs>
+          <w:tab w:val="num" w:pos="3600"/>
+        </w:tabs>
+        <w:ind w:left="3600" w:hanging="360"/>
+      </w:pPr>
+      <w:rPr>
+        <w:rFonts w:ascii="Wingdings" w:hAnsi="Wingdings" w:hint="default"/>
+        <w:sz w:val="20"/>
+      </w:rPr>
+    </w:lvl>
+    <w:lvl w:ilvl="5" w:tentative="1">
+      <w:start w:val="1"/>
+      <w:numFmt w:val="bullet"/>
+      <w:lvlText w:val=""/>
+      <w:lvlJc w:val="left"/>
+      <w:pPr>
+        <w:tabs>
+          <w:tab w:val="num" w:pos="4320"/>
+        </w:tabs>
+        <w:ind w:left="4320" w:hanging="360"/>
+      </w:pPr>
+      <w:rPr>
+        <w:rFonts w:ascii="Wingdings" w:hAnsi="Wingdings" w:hint="default"/>
+        <w:sz w:val="20"/>
+      </w:rPr>
+    </w:lvl>
+    <w:lvl w:ilvl="6" w:tentative="1">
+      <w:start w:val="1"/>
+      <w:numFmt w:val="bullet"/>
+      <w:lvlText w:val=""/>
+      <w:lvlJc w:val="left"/>
+      <w:pPr>
+        <w:tabs>
+          <w:tab w:val="num" w:pos="5040"/>
+        </w:tabs>
+        <w:ind w:left="5040" w:hanging="360"/>
+      </w:pPr>
+      <w:rPr>
+        <w:rFonts w:ascii="Wingdings" w:hAnsi="Wingdings" w:hint="default"/>
+        <w:sz w:val="20"/>
+      </w:rPr>
+    </w:lvl>
+    <w:lvl w:ilvl="7" w:tentative="1">
+      <w:start w:val="1"/>
+      <w:numFmt w:val="bullet"/>
+      <w:lvlText w:val=""/>
+      <w:lvlJc w:val="left"/>
+      <w:pPr>
+        <w:tabs>
+          <w:tab w:val="num" w:pos="5760"/>
+        </w:tabs>
+        <w:ind w:left="5760" w:hanging="360"/>
+      </w:pPr>
+      <w:rPr>
+        <w:rFonts w:ascii="Wingdings" w:hAnsi="Wingdings" w:hint="default"/>
+        <w:sz w:val="20"/>
+      </w:rPr>
+    </w:lvl>
+    <w:lvl w:ilvl="8" w:tentative="1">
+      <w:start w:val="1"/>
+      <w:numFmt w:val="bullet"/>
+      <w:lvlText w:val=""/>
+      <w:lvlJc w:val="left"/>
+      <w:pPr>
+        <w:tabs>
+          <w:tab w:val="num" w:pos="6480"/>
+        </w:tabs>
+        <w:ind w:left="6480" w:hanging="360"/>
+      </w:pPr>
+      <w:rPr>
+        <w:rFonts w:ascii="Wingdings" w:hAnsi="Wingdings" w:hint="default"/>
+        <w:sz w:val="20"/>
+      </w:rPr>
+    </w:lvl>
+  </w:abstractNum>
+  <w:abstractNum w:abstractNumId="2" w15:restartNumberingAfterBreak="0">
     <w:nsid w:val="60EB5E0F"/>
     <w:multiLevelType w:val="multilevel"/>
     <w:tmpl w:val="7A8E28A8"/>
@@ -4718,7 +6561,7 @@
       </w:rPr>
     </w:lvl>
   </w:abstractNum>
-  <w:abstractNum w:abstractNumId="2" w15:restartNumberingAfterBreak="0">
+  <w:abstractNum w:abstractNumId="3" w15:restartNumberingAfterBreak="0">
     <w:nsid w:val="61F37AA8"/>
     <w:multiLevelType w:val="multilevel"/>
     <w:tmpl w:val="A5041E48"/>
@@ -4867,14 +6710,169 @@
       </w:rPr>
     </w:lvl>
   </w:abstractNum>
+  <w:abstractNum w:abstractNumId="4" w15:restartNumberingAfterBreak="0">
+    <w:nsid w:val="630507A2"/>
+    <w:multiLevelType w:val="multilevel"/>
+    <w:tmpl w:val="F5A0C204"/>
+    <w:lvl w:ilvl="0">
+      <w:start w:val="1"/>
+      <w:numFmt w:val="bullet"/>
+      <w:lvlText w:val=""/>
+      <w:lvlJc w:val="left"/>
+      <w:pPr>
+        <w:tabs>
+          <w:tab w:val="num" w:pos="720"/>
+        </w:tabs>
+        <w:ind w:left="720" w:hanging="360"/>
+      </w:pPr>
+      <w:rPr>
+        <w:rFonts w:ascii="Symbol" w:hAnsi="Symbol" w:hint="default"/>
+        <w:sz w:val="20"/>
+      </w:rPr>
+    </w:lvl>
+    <w:lvl w:ilvl="1" w:tentative="1">
+      <w:start w:val="1"/>
+      <w:numFmt w:val="bullet"/>
+      <w:lvlText w:val="o"/>
+      <w:lvlJc w:val="left"/>
+      <w:pPr>
+        <w:tabs>
+          <w:tab w:val="num" w:pos="1440"/>
+        </w:tabs>
+        <w:ind w:left="1440" w:hanging="360"/>
+      </w:pPr>
+      <w:rPr>
+        <w:rFonts w:ascii="Courier New" w:hAnsi="Courier New" w:hint="default"/>
+        <w:sz w:val="20"/>
+      </w:rPr>
+    </w:lvl>
+    <w:lvl w:ilvl="2" w:tentative="1">
+      <w:start w:val="1"/>
+      <w:numFmt w:val="bullet"/>
+      <w:lvlText w:val=""/>
+      <w:lvlJc w:val="left"/>
+      <w:pPr>
+        <w:tabs>
+          <w:tab w:val="num" w:pos="2160"/>
+        </w:tabs>
+        <w:ind w:left="2160" w:hanging="360"/>
+      </w:pPr>
+      <w:rPr>
+        <w:rFonts w:ascii="Wingdings" w:hAnsi="Wingdings" w:hint="default"/>
+        <w:sz w:val="20"/>
+      </w:rPr>
+    </w:lvl>
+    <w:lvl w:ilvl="3" w:tentative="1">
+      <w:start w:val="1"/>
+      <w:numFmt w:val="bullet"/>
+      <w:lvlText w:val=""/>
+      <w:lvlJc w:val="left"/>
+      <w:pPr>
+        <w:tabs>
+          <w:tab w:val="num" w:pos="2880"/>
+        </w:tabs>
+        <w:ind w:left="2880" w:hanging="360"/>
+      </w:pPr>
+      <w:rPr>
+        <w:rFonts w:ascii="Wingdings" w:hAnsi="Wingdings" w:hint="default"/>
+        <w:sz w:val="20"/>
+      </w:rPr>
+    </w:lvl>
+    <w:lvl w:ilvl="4" w:tentative="1">
+      <w:start w:val="1"/>
+      <w:numFmt w:val="bullet"/>
+      <w:lvlText w:val=""/>
+      <w:lvlJc w:val="left"/>
+      <w:pPr>
+        <w:tabs>
+          <w:tab w:val="num" w:pos="3600"/>
+        </w:tabs>
+        <w:ind w:left="3600" w:hanging="360"/>
+      </w:pPr>
+      <w:rPr>
+        <w:rFonts w:ascii="Wingdings" w:hAnsi="Wingdings" w:hint="default"/>
+        <w:sz w:val="20"/>
+      </w:rPr>
+    </w:lvl>
+    <w:lvl w:ilvl="5" w:tentative="1">
+      <w:start w:val="1"/>
+      <w:numFmt w:val="bullet"/>
+      <w:lvlText w:val=""/>
+      <w:lvlJc w:val="left"/>
+      <w:pPr>
+        <w:tabs>
+          <w:tab w:val="num" w:pos="4320"/>
+        </w:tabs>
+        <w:ind w:left="4320" w:hanging="360"/>
+      </w:pPr>
+      <w:rPr>
+        <w:rFonts w:ascii="Wingdings" w:hAnsi="Wingdings" w:hint="default"/>
+        <w:sz w:val="20"/>
+      </w:rPr>
+    </w:lvl>
+    <w:lvl w:ilvl="6" w:tentative="1">
+      <w:start w:val="1"/>
+      <w:numFmt w:val="bullet"/>
+      <w:lvlText w:val=""/>
+      <w:lvlJc w:val="left"/>
+      <w:pPr>
+        <w:tabs>
+          <w:tab w:val="num" w:pos="5040"/>
+        </w:tabs>
+        <w:ind w:left="5040" w:hanging="360"/>
+      </w:pPr>
+      <w:rPr>
+        <w:rFonts w:ascii="Wingdings" w:hAnsi="Wingdings" w:hint="default"/>
+        <w:sz w:val="20"/>
+      </w:rPr>
+    </w:lvl>
+    <w:lvl w:ilvl="7" w:tentative="1">
+      <w:start w:val="1"/>
+      <w:numFmt w:val="bullet"/>
+      <w:lvlText w:val=""/>
+      <w:lvlJc w:val="left"/>
+      <w:pPr>
+        <w:tabs>
+          <w:tab w:val="num" w:pos="5760"/>
+        </w:tabs>
+        <w:ind w:left="5760" w:hanging="360"/>
+      </w:pPr>
+      <w:rPr>
+        <w:rFonts w:ascii="Wingdings" w:hAnsi="Wingdings" w:hint="default"/>
+        <w:sz w:val="20"/>
+      </w:rPr>
+    </w:lvl>
+    <w:lvl w:ilvl="8" w:tentative="1">
+      <w:start w:val="1"/>
+      <w:numFmt w:val="bullet"/>
+      <w:lvlText w:val=""/>
+      <w:lvlJc w:val="left"/>
+      <w:pPr>
+        <w:tabs>
+          <w:tab w:val="num" w:pos="6480"/>
+        </w:tabs>
+        <w:ind w:left="6480" w:hanging="360"/>
+      </w:pPr>
+      <w:rPr>
+        <w:rFonts w:ascii="Wingdings" w:hAnsi="Wingdings" w:hint="default"/>
+        <w:sz w:val="20"/>
+      </w:rPr>
+    </w:lvl>
+  </w:abstractNum>
   <w:num w:numId="1">
-    <w:abstractNumId w:val="1"/>
+    <w:abstractNumId w:val="2"/>
   </w:num>
   <w:num w:numId="2">
     <w:abstractNumId w:val="0"/>
   </w:num>
   <w:num w:numId="3">
-    <w:abstractNumId w:val="2"/>
+    <w:abstractNumId w:val="3"/>
+  </w:num>
+  <w:num w:numId="4">
+    <w:abstractNumId w:val="1"/>
+  </w:num>
+  <w:num w:numId="5">
+    <w:abstractNumId w:val="4"/>
   </w:num>
 </w:numbering>
 </file>
@@ -5294,6 +7292,28 @@
       <w:szCs w:val="32"/>
     </w:rPr>
   </w:style>
+  <w:style w:type="paragraph" w:styleId="Heading2">
+    <w:name w:val="heading 2"/>
+    <w:basedOn w:val="Normal"/>
+    <w:next w:val="Normal"/>
+    <w:link w:val="Heading2Char"/>
+    <w:uiPriority w:val="9"/>
+    <w:unhideWhenUsed/>
+    <w:qFormat/>
+    <w:rsid w:val="001B7333"/>
+    <w:pPr>
+      <w:keepNext/>
+      <w:keepLines/>
+      <w:spacing w:before="40" w:after="0"/>
+      <w:outlineLvl w:val="1"/>
+    </w:pPr>
+    <w:rPr>
+      <w:rFonts w:asciiTheme="majorHAnsi" w:eastAsiaTheme="majorEastAsia" w:hAnsiTheme="majorHAnsi" w:cstheme="majorBidi"/>
+      <w:color w:val="2E74B5" w:themeColor="accent1" w:themeShade="BF"/>
+      <w:sz w:val="26"/>
+      <w:szCs w:val="26"/>
+    </w:rPr>
+  </w:style>
   <w:style w:type="paragraph" w:styleId="Heading3">
     <w:name w:val="heading 3"/>
     <w:basedOn w:val="Normal"/>
@@ -5487,6 +7507,68 @@
     <w:rPr>
       <w:color w:val="954F72" w:themeColor="followedHyperlink"/>
       <w:u w:val="single"/>
+    </w:rPr>
+  </w:style>
+  <w:style w:type="character" w:styleId="BookTitle">
+    <w:name w:val="Book Title"/>
+    <w:basedOn w:val="DefaultParagraphFont"/>
+    <w:uiPriority w:val="33"/>
+    <w:qFormat/>
+    <w:rsid w:val="001B7333"/>
+    <w:rPr>
+      <w:b/>
+      <w:bCs/>
+      <w:i/>
+      <w:iCs/>
+      <w:spacing w:val="5"/>
+    </w:rPr>
+  </w:style>
+  <w:style w:type="character" w:customStyle="1" w:styleId="Heading2Char">
+    <w:name w:val="Heading 2 Char"/>
+    <w:basedOn w:val="DefaultParagraphFont"/>
+    <w:link w:val="Heading2"/>
+    <w:uiPriority w:val="9"/>
+    <w:rsid w:val="001B7333"/>
+    <w:rPr>
+      <w:rFonts w:asciiTheme="majorHAnsi" w:eastAsiaTheme="majorEastAsia" w:hAnsiTheme="majorHAnsi" w:cstheme="majorBidi"/>
+      <w:color w:val="2E74B5" w:themeColor="accent1" w:themeShade="BF"/>
+      <w:sz w:val="26"/>
+      <w:szCs w:val="26"/>
+    </w:rPr>
+  </w:style>
+  <w:style w:type="character" w:styleId="Strong">
+    <w:name w:val="Strong"/>
+    <w:basedOn w:val="DefaultParagraphFont"/>
+    <w:uiPriority w:val="22"/>
+    <w:qFormat/>
+    <w:rsid w:val="001B7333"/>
+    <w:rPr>
+      <w:b/>
+      <w:bCs/>
+    </w:rPr>
+  </w:style>
+  <w:style w:type="character" w:styleId="Emphasis">
+    <w:name w:val="Emphasis"/>
+    <w:basedOn w:val="DefaultParagraphFont"/>
+    <w:uiPriority w:val="20"/>
+    <w:qFormat/>
+    <w:rsid w:val="001B7333"/>
+    <w:rPr>
+      <w:i/>
+      <w:iCs/>
+    </w:rPr>
+  </w:style>
+  <w:style w:type="character" w:styleId="HTMLCode">
+    <w:name w:val="HTML Code"/>
+    <w:basedOn w:val="DefaultParagraphFont"/>
+    <w:uiPriority w:val="99"/>
+    <w:semiHidden/>
+    <w:unhideWhenUsed/>
+    <w:rsid w:val="001B7333"/>
+    <w:rPr>
+      <w:rFonts w:ascii="Courier New" w:eastAsia="Times New Roman" w:hAnsi="Courier New" w:cs="Courier New"/>
+      <w:sz w:val="20"/>
+      <w:szCs w:val="20"/>
     </w:rPr>
   </w:style>
 </w:styles>

</xml_diff>